<commit_message>
added tags related stuff
</commit_message>
<xml_diff>
--- a/GitHub_CheatSheet.docx
+++ b/GitHub_CheatSheet.docx
@@ -978,6 +978,468 @@
         <w:t>Git push -u origin “branch name” master</w:t>
       </w:r>
     </w:p>
+    <w:p/>
+    <w:p>
+      <w:r>
+        <w:t xml:space="preserve">============ </w:t>
+      </w:r>
+      <w:r>
+        <w:t>Git Tags - what, why, when and how</w:t>
+      </w:r>
+      <w:r>
+        <w:t xml:space="preserve"> ================</w:t>
+      </w:r>
+    </w:p>
+    <w:p>
+      <w:pPr>
+        <w:pStyle w:val="ListParagraph"/>
+        <w:numPr>
+          <w:ilvl w:val="0"/>
+          <w:numId w:val="6"/>
+        </w:numPr>
+      </w:pPr>
+      <w:r>
+        <w:t>Why should I create a tags</w:t>
+      </w:r>
+    </w:p>
+    <w:p>
+      <w:pPr>
+        <w:pStyle w:val="ListParagraph"/>
+        <w:numPr>
+          <w:ilvl w:val="1"/>
+          <w:numId w:val="6"/>
+        </w:numPr>
+      </w:pPr>
+      <w:r>
+        <w:t>To mark release points for your code/data</w:t>
+      </w:r>
+    </w:p>
+    <w:p>
+      <w:pPr>
+        <w:pStyle w:val="ListParagraph"/>
+        <w:numPr>
+          <w:ilvl w:val="1"/>
+          <w:numId w:val="6"/>
+        </w:numPr>
+      </w:pPr>
+      <w:r>
+        <w:t>To create historic restore points</w:t>
+      </w:r>
+    </w:p>
+    <w:p>
+      <w:pPr>
+        <w:pStyle w:val="ListParagraph"/>
+        <w:numPr>
+          <w:ilvl w:val="0"/>
+          <w:numId w:val="6"/>
+        </w:numPr>
+      </w:pPr>
+      <w:r>
+        <w:t>When to create a tags</w:t>
+      </w:r>
+    </w:p>
+    <w:p>
+      <w:pPr>
+        <w:pStyle w:val="ListParagraph"/>
+        <w:numPr>
+          <w:ilvl w:val="1"/>
+          <w:numId w:val="6"/>
+        </w:numPr>
+      </w:pPr>
+      <w:r>
+        <w:t>When you want to create a release point for a stable version of your code</w:t>
+      </w:r>
+    </w:p>
+    <w:p>
+      <w:pPr>
+        <w:pStyle w:val="ListParagraph"/>
+        <w:numPr>
+          <w:ilvl w:val="1"/>
+          <w:numId w:val="6"/>
+        </w:numPr>
+      </w:pPr>
+      <w:r>
+        <w:t>When you want to create a historic point for your code and data that you can refer at any future time</w:t>
+      </w:r>
+      <w:r>
+        <w:t xml:space="preserve"> (to restore your data)</w:t>
+      </w:r>
+    </w:p>
+    <w:p>
+      <w:pPr>
+        <w:pStyle w:val="ListParagraph"/>
+        <w:numPr>
+          <w:ilvl w:val="0"/>
+          <w:numId w:val="6"/>
+        </w:numPr>
+      </w:pPr>
+      <w:r>
+        <w:t>How to create tags in GIT</w:t>
+      </w:r>
+    </w:p>
+    <w:p>
+      <w:pPr>
+        <w:pStyle w:val="ListParagraph"/>
+        <w:numPr>
+          <w:ilvl w:val="1"/>
+          <w:numId w:val="6"/>
+        </w:numPr>
+      </w:pPr>
+      <w:r>
+        <w:t>Checkout your branch where you want to create a tag</w:t>
+      </w:r>
+      <w:r>
+        <w:t xml:space="preserve"> : git checkout “branch name”</w:t>
+      </w:r>
+    </w:p>
+    <w:p>
+      <w:pPr>
+        <w:pStyle w:val="ListParagraph"/>
+        <w:numPr>
+          <w:ilvl w:val="1"/>
+          <w:numId w:val="6"/>
+        </w:numPr>
+      </w:pPr>
+      <w:r>
+        <w:t>Create a tag with some name: git tag “tag name” : for eg: git tag v1.0</w:t>
+      </w:r>
+      <w:r>
+        <w:t xml:space="preserve"> (it is a light tag)</w:t>
+      </w:r>
+    </w:p>
+    <w:p>
+      <w:pPr>
+        <w:pStyle w:val="ListParagraph"/>
+        <w:numPr>
+          <w:ilvl w:val="2"/>
+          <w:numId w:val="6"/>
+        </w:numPr>
+      </w:pPr>
+      <w:r>
+        <w:t>You can create a annotated tag using -a command: git tag -a  -m “message”</w:t>
+      </w:r>
+      <w:r>
+        <w:t>:</w:t>
+      </w:r>
+    </w:p>
+    <w:p>
+      <w:pPr>
+        <w:pStyle w:val="ListParagraph"/>
+        <w:ind w:left="2880"/>
+      </w:pPr>
+      <w:r>
+        <w:t xml:space="preserve"> </w:t>
+      </w:r>
+      <w:r>
+        <w:t>git tag -a v1.1 -m "annotated tag"</w:t>
+      </w:r>
+    </w:p>
+    <w:p>
+      <w:pPr>
+        <w:pStyle w:val="ListParagraph"/>
+        <w:numPr>
+          <w:ilvl w:val="0"/>
+          <w:numId w:val="6"/>
+        </w:numPr>
+      </w:pPr>
+      <w:r>
+        <w:t>Display or show tags</w:t>
+      </w:r>
+    </w:p>
+    <w:p>
+      <w:pPr>
+        <w:pStyle w:val="ListParagraph"/>
+        <w:numPr>
+          <w:ilvl w:val="1"/>
+          <w:numId w:val="6"/>
+        </w:numPr>
+      </w:pPr>
+      <w:r>
+        <w:t>git tag</w:t>
+      </w:r>
+    </w:p>
+    <w:p>
+      <w:pPr>
+        <w:pStyle w:val="ListParagraph"/>
+        <w:numPr>
+          <w:ilvl w:val="1"/>
+          <w:numId w:val="6"/>
+        </w:numPr>
+      </w:pPr>
+      <w:r>
+        <w:t>git show v1.0</w:t>
+      </w:r>
+    </w:p>
+    <w:p>
+      <w:pPr>
+        <w:pStyle w:val="ListParagraph"/>
+        <w:numPr>
+          <w:ilvl w:val="1"/>
+          <w:numId w:val="6"/>
+        </w:numPr>
+      </w:pPr>
+      <w:r>
+        <w:t>git tag -l “v1.*”</w:t>
+      </w:r>
+      <w:r>
+        <w:t xml:space="preserve"> ( -l shows the tags)</w:t>
+      </w:r>
+      <w:r>
+        <w:t xml:space="preserve"> </w:t>
+      </w:r>
+    </w:p>
+    <w:p>
+      <w:pPr>
+        <w:pStyle w:val="ListParagraph"/>
+        <w:numPr>
+          <w:ilvl w:val="2"/>
+          <w:numId w:val="6"/>
+        </w:numPr>
+      </w:pPr>
+      <w:r>
+        <w:t>output: v1.0 , v1.1</w:t>
+      </w:r>
+    </w:p>
+    <w:p>
+      <w:pPr>
+        <w:pStyle w:val="ListParagraph"/>
+        <w:numPr>
+          <w:ilvl w:val="0"/>
+          <w:numId w:val="6"/>
+        </w:numPr>
+      </w:pPr>
+      <w:r>
+        <w:t>how to push tags on git hub</w:t>
+      </w:r>
+    </w:p>
+    <w:p>
+      <w:pPr>
+        <w:pStyle w:val="ListParagraph"/>
+        <w:numPr>
+          <w:ilvl w:val="1"/>
+          <w:numId w:val="6"/>
+        </w:numPr>
+      </w:pPr>
+      <w:r>
+        <w:t>First you can check on git hub page 0 release visible on the release tab/icon</w:t>
+      </w:r>
+    </w:p>
+    <w:p>
+      <w:pPr>
+        <w:pStyle w:val="ListParagraph"/>
+        <w:numPr>
+          <w:ilvl w:val="1"/>
+          <w:numId w:val="6"/>
+        </w:numPr>
+        <w:rPr>
+          <w:b/>
+          <w:bCs/>
+        </w:rPr>
+      </w:pPr>
+      <w:r>
+        <w:t xml:space="preserve">Go to command line: </w:t>
+      </w:r>
+      <w:r>
+        <w:rPr>
+          <w:b/>
+          <w:bCs/>
+        </w:rPr>
+        <w:t>git push origin v1.0</w:t>
+      </w:r>
+    </w:p>
+    <w:p>
+      <w:pPr>
+        <w:pStyle w:val="ListParagraph"/>
+        <w:numPr>
+          <w:ilvl w:val="1"/>
+          <w:numId w:val="6"/>
+        </w:numPr>
+      </w:pPr>
+      <w:r>
+        <w:t>You can also use command to push all tags in one go</w:t>
+      </w:r>
+      <w:r>
+        <w:t>:</w:t>
+      </w:r>
+      <w:r>
+        <w:tab/>
+      </w:r>
+    </w:p>
+    <w:p>
+      <w:pPr>
+        <w:pStyle w:val="ListParagraph"/>
+        <w:numPr>
+          <w:ilvl w:val="2"/>
+          <w:numId w:val="6"/>
+        </w:numPr>
+      </w:pPr>
+      <w:r>
+        <w:t>Git push origin –tags</w:t>
+      </w:r>
+    </w:p>
+    <w:p>
+      <w:pPr>
+        <w:pStyle w:val="ListParagraph"/>
+        <w:numPr>
+          <w:ilvl w:val="2"/>
+          <w:numId w:val="6"/>
+        </w:numPr>
+      </w:pPr>
+      <w:r>
+        <w:lastRenderedPageBreak/>
+        <w:t xml:space="preserve">Git push </w:t>
+      </w:r>
+      <w:r>
+        <w:t>–</w:t>
+      </w:r>
+      <w:r>
+        <w:t>tags</w:t>
+      </w:r>
+    </w:p>
+    <w:p>
+      <w:pPr>
+        <w:pStyle w:val="ListParagraph"/>
+        <w:numPr>
+          <w:ilvl w:val="0"/>
+          <w:numId w:val="6"/>
+        </w:numPr>
+      </w:pPr>
+      <w:r>
+        <w:t>If you want to delete tag use the following commands:</w:t>
+      </w:r>
+    </w:p>
+    <w:p>
+      <w:pPr>
+        <w:pStyle w:val="ListParagraph"/>
+        <w:numPr>
+          <w:ilvl w:val="1"/>
+          <w:numId w:val="6"/>
+        </w:numPr>
+      </w:pPr>
+      <w:r>
+        <w:t>git tag -d v1.0</w:t>
+      </w:r>
+    </w:p>
+    <w:p>
+      <w:pPr>
+        <w:pStyle w:val="ListParagraph"/>
+        <w:ind w:left="1440"/>
+      </w:pPr>
+      <w:r>
+        <w:t>or</w:t>
+      </w:r>
+    </w:p>
+    <w:p>
+      <w:pPr>
+        <w:pStyle w:val="ListParagraph"/>
+        <w:numPr>
+          <w:ilvl w:val="1"/>
+          <w:numId w:val="6"/>
+        </w:numPr>
+      </w:pPr>
+      <w:r>
+        <w:t>git tag –delete v1.0</w:t>
+      </w:r>
+    </w:p>
+    <w:p>
+      <w:r>
+        <w:t>USE git push origin – d v1.0 : to delete the tag from the repository</w:t>
+      </w:r>
+    </w:p>
+    <w:p>
+      <w:r>
+        <w:t>PURPOSE IS SHOWN BELOW</w:t>
+      </w:r>
+    </w:p>
+    <w:p>
+      <w:r>
+        <w:rPr>
+          <w:noProof/>
+        </w:rPr>
+        <w:drawing>
+          <wp:inline distT="0" distB="0" distL="0" distR="0" wp14:anchorId="1089041E" wp14:editId="6AC3BE7A">
+            <wp:extent cx="5943600" cy="2672080"/>
+            <wp:effectExtent l="0" t="0" r="0" b="0"/>
+            <wp:docPr id="4" name="Picture 4"/>
+            <wp:cNvGraphicFramePr>
+              <a:graphicFrameLocks xmlns:a="http://schemas.openxmlformats.org/drawingml/2006/main" noChangeAspect="1"/>
+            </wp:cNvGraphicFramePr>
+            <a:graphic xmlns:a="http://schemas.openxmlformats.org/drawingml/2006/main">
+              <a:graphicData uri="http://schemas.openxmlformats.org/drawingml/2006/picture">
+                <pic:pic xmlns:pic="http://schemas.openxmlformats.org/drawingml/2006/picture">
+                  <pic:nvPicPr>
+                    <pic:cNvPr id="1" name=""/>
+                    <pic:cNvPicPr/>
+                  </pic:nvPicPr>
+                  <pic:blipFill>
+                    <a:blip r:embed="rId13"/>
+                    <a:stretch>
+                      <a:fillRect/>
+                    </a:stretch>
+                  </pic:blipFill>
+                  <pic:spPr>
+                    <a:xfrm>
+                      <a:off x="0" y="0"/>
+                      <a:ext cx="5943600" cy="2672080"/>
+                    </a:xfrm>
+                    <a:prstGeom prst="rect">
+                      <a:avLst/>
+                    </a:prstGeom>
+                  </pic:spPr>
+                </pic:pic>
+              </a:graphicData>
+            </a:graphic>
+          </wp:inline>
+        </w:drawing>
+      </w:r>
+    </w:p>
+    <w:p/>
+    <w:p>
+      <w:r>
+        <w:rPr>
+          <w:color w:val="FF0000"/>
+        </w:rPr>
+        <w:t>***** WE CANNOT CHECKOUT TAGS IN GIT</w:t>
+      </w:r>
+    </w:p>
+    <w:p>
+      <w:r>
+        <w:t>HOW TO CHECKOUT A BRANCH FROM TAG</w:t>
+      </w:r>
+    </w:p>
+    <w:p>
+      <w:r>
+        <w:t>git checkout -b “any branch name” v1.0(v1.0 is tag name from where you want to checkout the branch)</w:t>
+      </w:r>
+    </w:p>
+    <w:p/>
+    <w:p>
+      <w:r>
+        <w:t>WE CAN CREATE A TAG FOR THE PAST COMMIT:</w:t>
+      </w:r>
+    </w:p>
+    <w:p>
+      <w:r>
+        <w:t>git tag “tag name” “reference of commit”</w:t>
+      </w:r>
+      <w:r>
+        <w:t xml:space="preserve"> (No need to enter the 40 digit no. just pass the 5-7 numbers)</w:t>
+      </w:r>
+    </w:p>
+    <w:p>
+      <w:r>
+        <w:t>git tag “v1.0”</w:t>
+      </w:r>
+      <w:r>
+        <w:t xml:space="preserve"> “commit id”</w:t>
+      </w:r>
+    </w:p>
+    <w:p>
+      <w:pPr>
+        <w:pStyle w:val="ListParagraph"/>
+        <w:ind w:left="2520"/>
+      </w:pPr>
+    </w:p>
     <w:p>
       <w:pPr>
         <w:pStyle w:val="ListParagraph"/>
@@ -1393,6 +1855,95 @@
     </w:lvl>
   </w:abstractNum>
   <w:abstractNum w:abstractNumId="4" w15:restartNumberingAfterBreak="0">
+    <w:nsid w:val="3B1672DB"/>
+    <w:multiLevelType w:val="hybridMultilevel"/>
+    <w:tmpl w:val="9CA60780"/>
+    <w:lvl w:ilvl="0" w:tplc="0409000F">
+      <w:start w:val="1"/>
+      <w:numFmt w:val="decimal"/>
+      <w:lvlText w:val="%1."/>
+      <w:lvlJc w:val="left"/>
+      <w:pPr>
+        <w:ind w:left="720" w:hanging="360"/>
+      </w:pPr>
+      <w:rPr>
+        <w:rFonts w:hint="default"/>
+      </w:rPr>
+    </w:lvl>
+    <w:lvl w:ilvl="1" w:tplc="04090019">
+      <w:start w:val="1"/>
+      <w:numFmt w:val="lowerLetter"/>
+      <w:lvlText w:val="%2."/>
+      <w:lvlJc w:val="left"/>
+      <w:pPr>
+        <w:ind w:left="1440" w:hanging="360"/>
+      </w:pPr>
+    </w:lvl>
+    <w:lvl w:ilvl="2" w:tplc="0409001B">
+      <w:start w:val="1"/>
+      <w:numFmt w:val="lowerRoman"/>
+      <w:lvlText w:val="%3."/>
+      <w:lvlJc w:val="right"/>
+      <w:pPr>
+        <w:ind w:left="2160" w:hanging="180"/>
+      </w:pPr>
+    </w:lvl>
+    <w:lvl w:ilvl="3" w:tplc="0409000F">
+      <w:start w:val="1"/>
+      <w:numFmt w:val="decimal"/>
+      <w:lvlText w:val="%4."/>
+      <w:lvlJc w:val="left"/>
+      <w:pPr>
+        <w:ind w:left="2880" w:hanging="360"/>
+      </w:pPr>
+    </w:lvl>
+    <w:lvl w:ilvl="4" w:tplc="04090019" w:tentative="1">
+      <w:start w:val="1"/>
+      <w:numFmt w:val="lowerLetter"/>
+      <w:lvlText w:val="%5."/>
+      <w:lvlJc w:val="left"/>
+      <w:pPr>
+        <w:ind w:left="3600" w:hanging="360"/>
+      </w:pPr>
+    </w:lvl>
+    <w:lvl w:ilvl="5" w:tplc="0409001B" w:tentative="1">
+      <w:start w:val="1"/>
+      <w:numFmt w:val="lowerRoman"/>
+      <w:lvlText w:val="%6."/>
+      <w:lvlJc w:val="right"/>
+      <w:pPr>
+        <w:ind w:left="4320" w:hanging="180"/>
+      </w:pPr>
+    </w:lvl>
+    <w:lvl w:ilvl="6" w:tplc="0409000F" w:tentative="1">
+      <w:start w:val="1"/>
+      <w:numFmt w:val="decimal"/>
+      <w:lvlText w:val="%7."/>
+      <w:lvlJc w:val="left"/>
+      <w:pPr>
+        <w:ind w:left="5040" w:hanging="360"/>
+      </w:pPr>
+    </w:lvl>
+    <w:lvl w:ilvl="7" w:tplc="04090019" w:tentative="1">
+      <w:start w:val="1"/>
+      <w:numFmt w:val="lowerLetter"/>
+      <w:lvlText w:val="%8."/>
+      <w:lvlJc w:val="left"/>
+      <w:pPr>
+        <w:ind w:left="5760" w:hanging="360"/>
+      </w:pPr>
+    </w:lvl>
+    <w:lvl w:ilvl="8" w:tplc="0409001B" w:tentative="1">
+      <w:start w:val="1"/>
+      <w:numFmt w:val="lowerRoman"/>
+      <w:lvlText w:val="%9."/>
+      <w:lvlJc w:val="right"/>
+      <w:pPr>
+        <w:ind w:left="6480" w:hanging="180"/>
+      </w:pPr>
+    </w:lvl>
+  </w:abstractNum>
+  <w:abstractNum w:abstractNumId="5" w15:restartNumberingAfterBreak="0">
     <w:nsid w:val="4FBC14F4"/>
     <w:multiLevelType w:val="hybridMultilevel"/>
     <w:tmpl w:val="13C240EA"/>
@@ -1485,7 +2036,7 @@
     <w:abstractNumId w:val="2"/>
   </w:num>
   <w:num w:numId="2">
-    <w:abstractNumId w:val="4"/>
+    <w:abstractNumId w:val="5"/>
   </w:num>
   <w:num w:numId="3">
     <w:abstractNumId w:val="0"/>
@@ -1495,6 +2046,9 @@
   </w:num>
   <w:num w:numId="5">
     <w:abstractNumId w:val="1"/>
+  </w:num>
+  <w:num w:numId="6">
+    <w:abstractNumId w:val="4"/>
   </w:num>
 </w:numbering>
 </file>

</xml_diff>

<commit_message>
added git merge and rebase section
</commit_message>
<xml_diff>
--- a/GitHub_CheatSheet.docx
+++ b/GitHub_CheatSheet.docx
@@ -57,7 +57,17 @@
     </w:p>
     <w:p>
       <w:r>
-        <w:t xml:space="preserve">git config user.email </w:t>
+        <w:t xml:space="preserve">git config </w:t>
+      </w:r>
+      <w:proofErr w:type="spellStart"/>
+      <w:proofErr w:type="gramStart"/>
+      <w:r>
+        <w:t>user.email</w:t>
+      </w:r>
+      <w:proofErr w:type="spellEnd"/>
+      <w:proofErr w:type="gramEnd"/>
+      <w:r>
+        <w:t xml:space="preserve"> </w:t>
       </w:r>
       <w:hyperlink r:id="rId6" w:history="1">
         <w:r>
@@ -80,8 +90,15 @@
     </w:p>
     <w:p>
       <w:r>
-        <w:t>git config –get user.email</w:t>
-      </w:r>
+        <w:t xml:space="preserve">git config –get </w:t>
+      </w:r>
+      <w:proofErr w:type="spellStart"/>
+      <w:proofErr w:type="gramStart"/>
+      <w:r>
+        <w:t>user.email</w:t>
+      </w:r>
+      <w:proofErr w:type="spellEnd"/>
+      <w:proofErr w:type="gramEnd"/>
     </w:p>
     <w:p/>
     <w:p>
@@ -91,12 +108,38 @@
     </w:p>
     <w:p>
       <w:r>
-        <w:t>git config –global user.email “saini.ashu---@gmail.com”</w:t>
-      </w:r>
-    </w:p>
-    <w:p>
-      <w:r>
-        <w:t>git config –global user.name “ashusai”</w:t>
+        <w:t xml:space="preserve">git config –global </w:t>
+      </w:r>
+      <w:proofErr w:type="spellStart"/>
+      <w:proofErr w:type="gramStart"/>
+      <w:r>
+        <w:t>user.email</w:t>
+      </w:r>
+      <w:proofErr w:type="spellEnd"/>
+      <w:proofErr w:type="gramEnd"/>
+      <w:r>
+        <w:t xml:space="preserve"> “</w:t>
+      </w:r>
+      <w:proofErr w:type="spellStart"/>
+      <w:r>
+        <w:t>saini.ashu</w:t>
+      </w:r>
+      <w:proofErr w:type="spellEnd"/>
+      <w:r>
+        <w:t>---@gmail.com”</w:t>
+      </w:r>
+    </w:p>
+    <w:p>
+      <w:r>
+        <w:t>git config –global user.name “</w:t>
+      </w:r>
+      <w:proofErr w:type="spellStart"/>
+      <w:r>
+        <w:t>ashusai</w:t>
+      </w:r>
+      <w:proofErr w:type="spellEnd"/>
+      <w:r>
+        <w:t>”</w:t>
       </w:r>
     </w:p>
     <w:p/>
@@ -164,7 +207,15 @@
     <w:p/>
     <w:p>
       <w:r>
-        <w:t>GIT   != GITHUB</w:t>
+        <w:t xml:space="preserve">GIT </w:t>
+      </w:r>
+      <w:proofErr w:type="gramStart"/>
+      <w:r>
+        <w:t xml:space="preserve">  !</w:t>
+      </w:r>
+      <w:proofErr w:type="gramEnd"/>
+      <w:r>
+        <w:t>= GITHUB</w:t>
       </w:r>
     </w:p>
     <w:p/>
@@ -322,7 +373,15 @@
     <w:p/>
     <w:p>
       <w:r>
-        <w:t>== T-2 Install Git On Windows =</w:t>
+        <w:t xml:space="preserve">== T-2 Install Git </w:t>
+      </w:r>
+      <w:proofErr w:type="gramStart"/>
+      <w:r>
+        <w:t>On</w:t>
+      </w:r>
+      <w:proofErr w:type="gramEnd"/>
+      <w:r>
+        <w:t xml:space="preserve"> Windows =</w:t>
       </w:r>
     </w:p>
     <w:p>
@@ -363,7 +422,23 @@
           <w:b/>
           <w:bCs/>
         </w:rPr>
-        <w:t>git version 2.17.0.windows.1</w:t>
+        <w:t>git version 2.17.</w:t>
+      </w:r>
+      <w:proofErr w:type="gramStart"/>
+      <w:r>
+        <w:rPr>
+          <w:b/>
+          <w:bCs/>
+        </w:rPr>
+        <w:t>0.windows</w:t>
+      </w:r>
+      <w:proofErr w:type="gramEnd"/>
+      <w:r>
+        <w:rPr>
+          <w:b/>
+          <w:bCs/>
+        </w:rPr>
+        <w:t>.1</w:t>
       </w:r>
     </w:p>
     <w:p>
@@ -413,7 +488,15 @@
         <w:t>option</w:t>
       </w:r>
       <w:r>
-        <w:t xml:space="preserve">: “Checkout windows-style, commit Unix-style line endingss” </w:t>
+        <w:t xml:space="preserve">: “Checkout windows-style, commit Unix-style line </w:t>
+      </w:r>
+      <w:proofErr w:type="spellStart"/>
+      <w:r>
+        <w:t>endingss</w:t>
+      </w:r>
+      <w:proofErr w:type="spellEnd"/>
+      <w:r>
+        <w:t xml:space="preserve">” </w:t>
       </w:r>
     </w:p>
     <w:p>
@@ -463,7 +546,15 @@
         </w:numPr>
       </w:pPr>
       <w:r>
-        <w:t>Open a command prompt and Go to the folder location  GitHub “</w:t>
+        <w:t xml:space="preserve">Open a command prompt and Go to the folder </w:t>
+      </w:r>
+      <w:proofErr w:type="gramStart"/>
+      <w:r>
+        <w:t>location  GitHub</w:t>
+      </w:r>
+      <w:proofErr w:type="gramEnd"/>
+      <w:r>
+        <w:t xml:space="preserve"> “</w:t>
       </w:r>
       <w:r>
         <w:t>E:\GitHub</w:t>
@@ -507,10 +598,20 @@
         </w:numPr>
       </w:pPr>
       <w:r>
-        <w:t>git init</w:t>
-      </w:r>
-      <w:r>
-        <w:t xml:space="preserve"> : is to initiate git repository</w:t>
+        <w:t xml:space="preserve">git </w:t>
+      </w:r>
+      <w:proofErr w:type="spellStart"/>
+      <w:proofErr w:type="gramStart"/>
+      <w:r>
+        <w:t>init</w:t>
+      </w:r>
+      <w:proofErr w:type="spellEnd"/>
+      <w:r>
+        <w:t xml:space="preserve"> :</w:t>
+      </w:r>
+      <w:proofErr w:type="gramEnd"/>
+      <w:r>
+        <w:t xml:space="preserve"> is to initiate git repository</w:t>
       </w:r>
     </w:p>
     <w:p>
@@ -537,10 +638,18 @@
         </w:numPr>
       </w:pPr>
       <w:r>
-        <w:t>git add</w:t>
-      </w:r>
-      <w:r>
-        <w:t>: add new files/folder in the repository</w:t>
+        <w:t xml:space="preserve">git </w:t>
+      </w:r>
+      <w:proofErr w:type="gramStart"/>
+      <w:r>
+        <w:t>add</w:t>
+      </w:r>
+      <w:r>
+        <w:t>:</w:t>
+      </w:r>
+      <w:proofErr w:type="gramEnd"/>
+      <w:r>
+        <w:t xml:space="preserve"> add new files/folder in the repository</w:t>
       </w:r>
     </w:p>
     <w:p>
@@ -552,7 +661,15 @@
         </w:numPr>
       </w:pPr>
       <w:r>
-        <w:t>git add *.* : it is add all the files related to the wild card</w:t>
+        <w:t xml:space="preserve">git add </w:t>
+      </w:r>
+      <w:proofErr w:type="gramStart"/>
+      <w:r>
+        <w:t>*.*</w:t>
+      </w:r>
+      <w:proofErr w:type="gramEnd"/>
+      <w:r>
+        <w:t xml:space="preserve"> : it is add all the files related to the wild card</w:t>
       </w:r>
     </w:p>
     <w:p>
@@ -564,7 +681,15 @@
         </w:numPr>
       </w:pPr>
       <w:r>
-        <w:t>git add . : it will add everything which is not yet</w:t>
+        <w:t xml:space="preserve">git </w:t>
+      </w:r>
+      <w:proofErr w:type="gramStart"/>
+      <w:r>
+        <w:t>add .</w:t>
+      </w:r>
+      <w:proofErr w:type="gramEnd"/>
+      <w:r>
+        <w:t xml:space="preserve"> : it will add everything which is not yet</w:t>
       </w:r>
     </w:p>
     <w:p/>
@@ -582,7 +707,15 @@
         </w:numPr>
       </w:pPr>
       <w:r>
-        <w:t xml:space="preserve">Go to github </w:t>
+        <w:t xml:space="preserve">Go to </w:t>
+      </w:r>
+      <w:proofErr w:type="spellStart"/>
+      <w:r>
+        <w:t>github</w:t>
+      </w:r>
+      <w:proofErr w:type="spellEnd"/>
+      <w:r>
+        <w:t xml:space="preserve"> </w:t>
       </w:r>
       <w:r>
         <w:t xml:space="preserve">website: </w:t>
@@ -617,7 +750,15 @@
         </w:numPr>
       </w:pPr>
       <w:r>
-        <w:t xml:space="preserve">Copy the new repo. url </w:t>
+        <w:t xml:space="preserve">Copy the new repo. </w:t>
+      </w:r>
+      <w:proofErr w:type="spellStart"/>
+      <w:r>
+        <w:t>url</w:t>
+      </w:r>
+      <w:proofErr w:type="spellEnd"/>
+      <w:r>
+        <w:t xml:space="preserve"> </w:t>
       </w:r>
       <w:hyperlink r:id="rId10" w:history="1">
         <w:r>
@@ -743,8 +884,13 @@
         <w:t>Merge new branch in master branch</w:t>
       </w:r>
       <w:r>
-        <w:t xml:space="preserve"> “BEFORE MERGE INTO MASTER BRANCH FIRST YOU NEED TO CHECK OUT MASTER BRANCH ”</w:t>
-      </w:r>
+        <w:t xml:space="preserve"> “BEFORE MERGE INTO MASTER BRANCH FIRST YOU NEED TO CHECK OUT MASTER </w:t>
+      </w:r>
+      <w:proofErr w:type="gramStart"/>
+      <w:r>
+        <w:t>BRANCH ”</w:t>
+      </w:r>
+      <w:proofErr w:type="gramEnd"/>
     </w:p>
     <w:p>
       <w:pPr>
@@ -768,7 +914,15 @@
         </w:numPr>
       </w:pPr>
       <w:r>
-        <w:t>git push -u origin master : push your changes into master branch.</w:t>
+        <w:t xml:space="preserve">git push -u origin </w:t>
+      </w:r>
+      <w:proofErr w:type="gramStart"/>
+      <w:r>
+        <w:t>master :</w:t>
+      </w:r>
+      <w:proofErr w:type="gramEnd"/>
+      <w:r>
+        <w:t xml:space="preserve"> push your changes into master branch.</w:t>
       </w:r>
     </w:p>
     <w:p>
@@ -792,7 +946,15 @@
         </w:numPr>
       </w:pPr>
       <w:r>
-        <w:t>Git branch -d “branch name” : Delete branch from local system</w:t>
+        <w:t>Git branch -d “branch name</w:t>
+      </w:r>
+      <w:proofErr w:type="gramStart"/>
+      <w:r>
+        <w:t>” :</w:t>
+      </w:r>
+      <w:proofErr w:type="gramEnd"/>
+      <w:r>
+        <w:t xml:space="preserve"> Delete branch from local system</w:t>
       </w:r>
     </w:p>
     <w:p>
@@ -804,7 +966,15 @@
         </w:numPr>
       </w:pPr>
       <w:r>
-        <w:t>Git push origin –delete “branch name” : delete branch from remote</w:t>
+        <w:t>Git push origin –delete “branch name</w:t>
+      </w:r>
+      <w:proofErr w:type="gramStart"/>
+      <w:r>
+        <w:t>” :</w:t>
+      </w:r>
+      <w:proofErr w:type="gramEnd"/>
+      <w:r>
+        <w:t xml:space="preserve"> delete branch from remote</w:t>
       </w:r>
     </w:p>
     <w:p>
@@ -927,8 +1097,13 @@
         </w:numPr>
       </w:pPr>
       <w:r>
-        <w:t>And follow all the basic stesps</w:t>
-      </w:r>
+        <w:t xml:space="preserve">And follow all the basic </w:t>
+      </w:r>
+      <w:proofErr w:type="spellStart"/>
+      <w:r>
+        <w:t>stesps</w:t>
+      </w:r>
+      <w:proofErr w:type="spellEnd"/>
     </w:p>
     <w:p>
       <w:pPr>
@@ -999,8 +1174,13 @@
         </w:numPr>
       </w:pPr>
       <w:r>
-        <w:t>Why should I create a tags</w:t>
-      </w:r>
+        <w:t xml:space="preserve">Why should I create </w:t>
+      </w:r>
+      <w:proofErr w:type="gramStart"/>
+      <w:r>
+        <w:t>a tags</w:t>
+      </w:r>
+      <w:proofErr w:type="gramEnd"/>
     </w:p>
     <w:p>
       <w:pPr>
@@ -1023,7 +1203,15 @@
         </w:numPr>
       </w:pPr>
       <w:r>
-        <w:t>To create historic restore points</w:t>
+        <w:t xml:space="preserve">To create </w:t>
+      </w:r>
+      <w:proofErr w:type="gramStart"/>
+      <w:r>
+        <w:t>historic</w:t>
+      </w:r>
+      <w:proofErr w:type="gramEnd"/>
+      <w:r>
+        <w:t xml:space="preserve"> restore points</w:t>
       </w:r>
     </w:p>
     <w:p>
@@ -1035,8 +1223,13 @@
         </w:numPr>
       </w:pPr>
       <w:r>
-        <w:t>When to create a tags</w:t>
-      </w:r>
+        <w:t xml:space="preserve">When to create a </w:t>
+      </w:r>
+      <w:proofErr w:type="gramStart"/>
+      <w:r>
+        <w:t>tags</w:t>
+      </w:r>
+      <w:proofErr w:type="gramEnd"/>
     </w:p>
     <w:p>
       <w:pPr>
@@ -1086,10 +1279,18 @@
         </w:numPr>
       </w:pPr>
       <w:r>
-        <w:t>Checkout your branch where you want to create a tag</w:t>
-      </w:r>
-      <w:r>
-        <w:t xml:space="preserve"> : git checkout “branch name”</w:t>
+        <w:t xml:space="preserve">Checkout your branch where you want to create a </w:t>
+      </w:r>
+      <w:proofErr w:type="gramStart"/>
+      <w:r>
+        <w:t>tag</w:t>
+      </w:r>
+      <w:r>
+        <w:t xml:space="preserve"> :</w:t>
+      </w:r>
+      <w:proofErr w:type="gramEnd"/>
+      <w:r>
+        <w:t xml:space="preserve"> git checkout “branch name”</w:t>
       </w:r>
     </w:p>
     <w:p>
@@ -1101,7 +1302,23 @@
         </w:numPr>
       </w:pPr>
       <w:r>
-        <w:t>Create a tag with some name: git tag “tag name” : for eg: git tag v1.0</w:t>
+        <w:t>Create a tag with some name: git tag “tag name</w:t>
+      </w:r>
+      <w:proofErr w:type="gramStart"/>
+      <w:r>
+        <w:t>” :</w:t>
+      </w:r>
+      <w:proofErr w:type="gramEnd"/>
+      <w:r>
+        <w:t xml:space="preserve"> for </w:t>
+      </w:r>
+      <w:proofErr w:type="spellStart"/>
+      <w:r>
+        <w:t>eg</w:t>
+      </w:r>
+      <w:proofErr w:type="spellEnd"/>
+      <w:r>
+        <w:t>: git tag v1.0</w:t>
       </w:r>
       <w:r>
         <w:t xml:space="preserve"> (it is a light tag)</w:t>
@@ -1116,7 +1333,23 @@
         </w:numPr>
       </w:pPr>
       <w:r>
-        <w:t>You can create a annotated tag using -a command: git tag -a  -m “message”</w:t>
+        <w:t xml:space="preserve">You can create </w:t>
+      </w:r>
+      <w:proofErr w:type="spellStart"/>
+      <w:r>
+        <w:t>a</w:t>
+      </w:r>
+      <w:proofErr w:type="spellEnd"/>
+      <w:r>
+        <w:t xml:space="preserve"> annotated tag using -a command: git tag -</w:t>
+      </w:r>
+      <w:proofErr w:type="gramStart"/>
+      <w:r>
+        <w:t>a  -</w:t>
+      </w:r>
+      <w:proofErr w:type="gramEnd"/>
+      <w:r>
+        <w:t>m “message”</w:t>
       </w:r>
       <w:r>
         <w:t>:</w:t>
@@ -1179,7 +1412,15 @@
         </w:numPr>
       </w:pPr>
       <w:r>
-        <w:t>git tag -l “v1.*”</w:t>
+        <w:t>git tag -l “v</w:t>
+      </w:r>
+      <w:proofErr w:type="gramStart"/>
+      <w:r>
+        <w:t>1.*</w:t>
+      </w:r>
+      <w:proofErr w:type="gramEnd"/>
+      <w:r>
+        <w:t>”</w:t>
       </w:r>
       <w:r>
         <w:t xml:space="preserve"> ( -l shows the tags)</w:t>
@@ -1197,7 +1438,15 @@
         </w:numPr>
       </w:pPr>
       <w:r>
-        <w:t>output: v1.0 , v1.1</w:t>
+        <w:t xml:space="preserve">output: </w:t>
+      </w:r>
+      <w:proofErr w:type="gramStart"/>
+      <w:r>
+        <w:t>v1.0 ,</w:t>
+      </w:r>
+      <w:proofErr w:type="gramEnd"/>
+      <w:r>
+        <w:t xml:space="preserve"> v1.1</w:t>
       </w:r>
     </w:p>
     <w:p>
@@ -1343,7 +1592,15 @@
     </w:p>
     <w:p>
       <w:r>
-        <w:t>USE git push origin – d v1.0 : to delete the tag from the repository</w:t>
+        <w:t xml:space="preserve">USE git push origin – d </w:t>
+      </w:r>
+      <w:proofErr w:type="gramStart"/>
+      <w:r>
+        <w:t>v1.0 :</w:t>
+      </w:r>
+      <w:proofErr w:type="gramEnd"/>
+      <w:r>
+        <w:t xml:space="preserve"> to delete the tag from the repository</w:t>
       </w:r>
     </w:p>
     <w:p>
@@ -1409,7 +1666,15 @@
     </w:p>
     <w:p>
       <w:r>
-        <w:t>git checkout -b “any branch name” v1.0(v1.0 is tag name from where you want to checkout the branch)</w:t>
+        <w:t xml:space="preserve">git checkout -b “any branch name” v1.0(v1.0 is tag name from where you want to </w:t>
+      </w:r>
+      <w:proofErr w:type="spellStart"/>
+      <w:r>
+        <w:t>checkout</w:t>
+      </w:r>
+      <w:proofErr w:type="spellEnd"/>
+      <w:r>
+        <w:t xml:space="preserve"> the branch)</w:t>
       </w:r>
     </w:p>
     <w:p/>
@@ -1423,7 +1688,15 @@
         <w:t>git tag “tag name” “reference of commit”</w:t>
       </w:r>
       <w:r>
-        <w:t xml:space="preserve"> (No need to enter the 40 digit no. just pass the 5-7 numbers)</w:t>
+        <w:t xml:space="preserve"> (No need to enter the </w:t>
+      </w:r>
+      <w:proofErr w:type="gramStart"/>
+      <w:r>
+        <w:t>40 digit</w:t>
+      </w:r>
+      <w:proofErr w:type="gramEnd"/>
+      <w:r>
+        <w:t xml:space="preserve"> no. just pass the 5-7 numbers)</w:t>
       </w:r>
     </w:p>
     <w:p>
@@ -1449,8 +1722,187 @@
     <w:p>
       <w:pPr>
         <w:pStyle w:val="ListParagraph"/>
+        <w:ind w:left="2520"/>
+      </w:pPr>
+    </w:p>
+    <w:p>
+      <w:pPr>
+        <w:pStyle w:val="ListParagraph"/>
+        <w:ind w:left="2520"/>
+      </w:pPr>
+    </w:p>
+    <w:p>
+      <w:pPr>
+        <w:pStyle w:val="ListParagraph"/>
+        <w:ind w:left="2520"/>
+      </w:pPr>
+    </w:p>
+    <w:p>
+      <w:pPr>
+        <w:pStyle w:val="ListParagraph"/>
+        <w:ind w:left="2520"/>
+      </w:pPr>
+    </w:p>
+    <w:p>
+      <w:pPr>
+        <w:pStyle w:val="ListParagraph"/>
+        <w:ind w:left="2520"/>
+      </w:pPr>
+    </w:p>
+    <w:p>
+      <w:pPr>
+        <w:pStyle w:val="ListParagraph"/>
+        <w:ind w:left="2520"/>
+      </w:pPr>
+    </w:p>
+    <w:p>
+      <w:pPr>
+        <w:pStyle w:val="ListParagraph"/>
         <w:ind w:left="1800"/>
       </w:pPr>
+    </w:p>
+    <w:p>
+      <w:r>
+        <w:t xml:space="preserve">============ </w:t>
+      </w:r>
+      <w:r>
+        <w:t xml:space="preserve">Git </w:t>
+      </w:r>
+      <w:r>
+        <w:t>Merge VS Git Rebase</w:t>
+      </w:r>
+      <w:r>
+        <w:t xml:space="preserve"> ================</w:t>
+      </w:r>
+    </w:p>
+    <w:p>
+      <w:r>
+        <w:rPr>
+          <w:noProof/>
+        </w:rPr>
+        <w:drawing>
+          <wp:inline distT="0" distB="0" distL="0" distR="0" wp14:anchorId="311A2525" wp14:editId="59351F66">
+            <wp:extent cx="4381500" cy="2481914"/>
+            <wp:effectExtent l="0" t="0" r="0" b="0"/>
+            <wp:docPr id="3" name="Picture 3"/>
+            <wp:cNvGraphicFramePr>
+              <a:graphicFrameLocks xmlns:a="http://schemas.openxmlformats.org/drawingml/2006/main" noChangeAspect="1"/>
+            </wp:cNvGraphicFramePr>
+            <a:graphic xmlns:a="http://schemas.openxmlformats.org/drawingml/2006/main">
+              <a:graphicData uri="http://schemas.openxmlformats.org/drawingml/2006/picture">
+                <pic:pic xmlns:pic="http://schemas.openxmlformats.org/drawingml/2006/picture">
+                  <pic:nvPicPr>
+                    <pic:cNvPr id="1" name=""/>
+                    <pic:cNvPicPr/>
+                  </pic:nvPicPr>
+                  <pic:blipFill>
+                    <a:blip r:embed="rId14"/>
+                    <a:stretch>
+                      <a:fillRect/>
+                    </a:stretch>
+                  </pic:blipFill>
+                  <pic:spPr>
+                    <a:xfrm>
+                      <a:off x="0" y="0"/>
+                      <a:ext cx="4455767" cy="2523983"/>
+                    </a:xfrm>
+                    <a:prstGeom prst="rect">
+                      <a:avLst/>
+                    </a:prstGeom>
+                  </pic:spPr>
+                </pic:pic>
+              </a:graphicData>
+            </a:graphic>
+          </wp:inline>
+        </w:drawing>
+      </w:r>
+    </w:p>
+    <w:p>
+      <w:r>
+        <w:t>Git Merge:</w:t>
+      </w:r>
+    </w:p>
+    <w:p>
+      <w:pPr>
+        <w:pStyle w:val="ListParagraph"/>
+        <w:numPr>
+          <w:ilvl w:val="0"/>
+          <w:numId w:val="7"/>
+        </w:numPr>
+      </w:pPr>
+      <w:r>
+        <w:t>is a non-destructive operation</w:t>
+      </w:r>
+    </w:p>
+    <w:p>
+      <w:pPr>
+        <w:pStyle w:val="ListParagraph"/>
+        <w:numPr>
+          <w:ilvl w:val="0"/>
+          <w:numId w:val="7"/>
+        </w:numPr>
+      </w:pPr>
+      <w:r>
+        <w:t>existing branches are not changed in anyway</w:t>
+      </w:r>
+    </w:p>
+    <w:p>
+      <w:pPr>
+        <w:pStyle w:val="ListParagraph"/>
+        <w:numPr>
+          <w:ilvl w:val="0"/>
+          <w:numId w:val="7"/>
+        </w:numPr>
+      </w:pPr>
+      <w:r>
+        <w:t>creates a new merge commit in the feature branch.</w:t>
+      </w:r>
+    </w:p>
+    <w:p>
+      <w:r>
+        <w:t>Git Rebase:</w:t>
+      </w:r>
+    </w:p>
+    <w:p>
+      <w:pPr>
+        <w:pStyle w:val="ListParagraph"/>
+        <w:numPr>
+          <w:ilvl w:val="0"/>
+          <w:numId w:val="8"/>
+        </w:numPr>
+      </w:pPr>
+      <w:r>
+        <w:t>Moves the entire feature branch to begin on the tip of the master branch.</w:t>
+      </w:r>
+    </w:p>
+    <w:p>
+      <w:pPr>
+        <w:pStyle w:val="ListParagraph"/>
+        <w:numPr>
+          <w:ilvl w:val="0"/>
+          <w:numId w:val="8"/>
+        </w:numPr>
+      </w:pPr>
+      <w:r>
+        <w:t>Re-writes the project history.</w:t>
+      </w:r>
+    </w:p>
+    <w:p>
+      <w:pPr>
+        <w:pStyle w:val="ListParagraph"/>
+        <w:numPr>
+          <w:ilvl w:val="0"/>
+          <w:numId w:val="8"/>
+        </w:numPr>
+      </w:pPr>
+      <w:r>
+        <w:t>We get much cleaner and linear history.</w:t>
+      </w:r>
+    </w:p>
+    <w:p>
+      <w:r>
+        <w:tab/>
+      </w:r>
     </w:p>
     <w:p/>
     <w:p/>
@@ -1944,6 +2396,95 @@
     </w:lvl>
   </w:abstractNum>
   <w:abstractNum w:abstractNumId="5" w15:restartNumberingAfterBreak="0">
+    <w:nsid w:val="448B3BC4"/>
+    <w:multiLevelType w:val="hybridMultilevel"/>
+    <w:tmpl w:val="66C2B304"/>
+    <w:lvl w:ilvl="0" w:tplc="0409000F">
+      <w:start w:val="1"/>
+      <w:numFmt w:val="decimal"/>
+      <w:lvlText w:val="%1."/>
+      <w:lvlJc w:val="left"/>
+      <w:pPr>
+        <w:ind w:left="720" w:hanging="360"/>
+      </w:pPr>
+      <w:rPr>
+        <w:rFonts w:hint="default"/>
+      </w:rPr>
+    </w:lvl>
+    <w:lvl w:ilvl="1" w:tplc="04090019" w:tentative="1">
+      <w:start w:val="1"/>
+      <w:numFmt w:val="lowerLetter"/>
+      <w:lvlText w:val="%2."/>
+      <w:lvlJc w:val="left"/>
+      <w:pPr>
+        <w:ind w:left="1440" w:hanging="360"/>
+      </w:pPr>
+    </w:lvl>
+    <w:lvl w:ilvl="2" w:tplc="0409001B" w:tentative="1">
+      <w:start w:val="1"/>
+      <w:numFmt w:val="lowerRoman"/>
+      <w:lvlText w:val="%3."/>
+      <w:lvlJc w:val="right"/>
+      <w:pPr>
+        <w:ind w:left="2160" w:hanging="180"/>
+      </w:pPr>
+    </w:lvl>
+    <w:lvl w:ilvl="3" w:tplc="0409000F" w:tentative="1">
+      <w:start w:val="1"/>
+      <w:numFmt w:val="decimal"/>
+      <w:lvlText w:val="%4."/>
+      <w:lvlJc w:val="left"/>
+      <w:pPr>
+        <w:ind w:left="2880" w:hanging="360"/>
+      </w:pPr>
+    </w:lvl>
+    <w:lvl w:ilvl="4" w:tplc="04090019" w:tentative="1">
+      <w:start w:val="1"/>
+      <w:numFmt w:val="lowerLetter"/>
+      <w:lvlText w:val="%5."/>
+      <w:lvlJc w:val="left"/>
+      <w:pPr>
+        <w:ind w:left="3600" w:hanging="360"/>
+      </w:pPr>
+    </w:lvl>
+    <w:lvl w:ilvl="5" w:tplc="0409001B" w:tentative="1">
+      <w:start w:val="1"/>
+      <w:numFmt w:val="lowerRoman"/>
+      <w:lvlText w:val="%6."/>
+      <w:lvlJc w:val="right"/>
+      <w:pPr>
+        <w:ind w:left="4320" w:hanging="180"/>
+      </w:pPr>
+    </w:lvl>
+    <w:lvl w:ilvl="6" w:tplc="0409000F" w:tentative="1">
+      <w:start w:val="1"/>
+      <w:numFmt w:val="decimal"/>
+      <w:lvlText w:val="%7."/>
+      <w:lvlJc w:val="left"/>
+      <w:pPr>
+        <w:ind w:left="5040" w:hanging="360"/>
+      </w:pPr>
+    </w:lvl>
+    <w:lvl w:ilvl="7" w:tplc="04090019" w:tentative="1">
+      <w:start w:val="1"/>
+      <w:numFmt w:val="lowerLetter"/>
+      <w:lvlText w:val="%8."/>
+      <w:lvlJc w:val="left"/>
+      <w:pPr>
+        <w:ind w:left="5760" w:hanging="360"/>
+      </w:pPr>
+    </w:lvl>
+    <w:lvl w:ilvl="8" w:tplc="0409001B" w:tentative="1">
+      <w:start w:val="1"/>
+      <w:numFmt w:val="lowerRoman"/>
+      <w:lvlText w:val="%9."/>
+      <w:lvlJc w:val="right"/>
+      <w:pPr>
+        <w:ind w:left="6480" w:hanging="180"/>
+      </w:pPr>
+    </w:lvl>
+  </w:abstractNum>
+  <w:abstractNum w:abstractNumId="6" w15:restartNumberingAfterBreak="0">
     <w:nsid w:val="4FBC14F4"/>
     <w:multiLevelType w:val="hybridMultilevel"/>
     <w:tmpl w:val="13C240EA"/>
@@ -1960,6 +2501,95 @@
       </w:rPr>
     </w:lvl>
     <w:lvl w:ilvl="1" w:tplc="04090019">
+      <w:start w:val="1"/>
+      <w:numFmt w:val="lowerLetter"/>
+      <w:lvlText w:val="%2."/>
+      <w:lvlJc w:val="left"/>
+      <w:pPr>
+        <w:ind w:left="1440" w:hanging="360"/>
+      </w:pPr>
+    </w:lvl>
+    <w:lvl w:ilvl="2" w:tplc="0409001B" w:tentative="1">
+      <w:start w:val="1"/>
+      <w:numFmt w:val="lowerRoman"/>
+      <w:lvlText w:val="%3."/>
+      <w:lvlJc w:val="right"/>
+      <w:pPr>
+        <w:ind w:left="2160" w:hanging="180"/>
+      </w:pPr>
+    </w:lvl>
+    <w:lvl w:ilvl="3" w:tplc="0409000F" w:tentative="1">
+      <w:start w:val="1"/>
+      <w:numFmt w:val="decimal"/>
+      <w:lvlText w:val="%4."/>
+      <w:lvlJc w:val="left"/>
+      <w:pPr>
+        <w:ind w:left="2880" w:hanging="360"/>
+      </w:pPr>
+    </w:lvl>
+    <w:lvl w:ilvl="4" w:tplc="04090019" w:tentative="1">
+      <w:start w:val="1"/>
+      <w:numFmt w:val="lowerLetter"/>
+      <w:lvlText w:val="%5."/>
+      <w:lvlJc w:val="left"/>
+      <w:pPr>
+        <w:ind w:left="3600" w:hanging="360"/>
+      </w:pPr>
+    </w:lvl>
+    <w:lvl w:ilvl="5" w:tplc="0409001B" w:tentative="1">
+      <w:start w:val="1"/>
+      <w:numFmt w:val="lowerRoman"/>
+      <w:lvlText w:val="%6."/>
+      <w:lvlJc w:val="right"/>
+      <w:pPr>
+        <w:ind w:left="4320" w:hanging="180"/>
+      </w:pPr>
+    </w:lvl>
+    <w:lvl w:ilvl="6" w:tplc="0409000F" w:tentative="1">
+      <w:start w:val="1"/>
+      <w:numFmt w:val="decimal"/>
+      <w:lvlText w:val="%7."/>
+      <w:lvlJc w:val="left"/>
+      <w:pPr>
+        <w:ind w:left="5040" w:hanging="360"/>
+      </w:pPr>
+    </w:lvl>
+    <w:lvl w:ilvl="7" w:tplc="04090019" w:tentative="1">
+      <w:start w:val="1"/>
+      <w:numFmt w:val="lowerLetter"/>
+      <w:lvlText w:val="%8."/>
+      <w:lvlJc w:val="left"/>
+      <w:pPr>
+        <w:ind w:left="5760" w:hanging="360"/>
+      </w:pPr>
+    </w:lvl>
+    <w:lvl w:ilvl="8" w:tplc="0409001B" w:tentative="1">
+      <w:start w:val="1"/>
+      <w:numFmt w:val="lowerRoman"/>
+      <w:lvlText w:val="%9."/>
+      <w:lvlJc w:val="right"/>
+      <w:pPr>
+        <w:ind w:left="6480" w:hanging="180"/>
+      </w:pPr>
+    </w:lvl>
+  </w:abstractNum>
+  <w:abstractNum w:abstractNumId="7" w15:restartNumberingAfterBreak="0">
+    <w:nsid w:val="5FCB4623"/>
+    <w:multiLevelType w:val="hybridMultilevel"/>
+    <w:tmpl w:val="5BE6E6AE"/>
+    <w:lvl w:ilvl="0" w:tplc="0409000F">
+      <w:start w:val="1"/>
+      <w:numFmt w:val="decimal"/>
+      <w:lvlText w:val="%1."/>
+      <w:lvlJc w:val="left"/>
+      <w:pPr>
+        <w:ind w:left="720" w:hanging="360"/>
+      </w:pPr>
+      <w:rPr>
+        <w:rFonts w:hint="default"/>
+      </w:rPr>
+    </w:lvl>
+    <w:lvl w:ilvl="1" w:tplc="04090019" w:tentative="1">
       <w:start w:val="1"/>
       <w:numFmt w:val="lowerLetter"/>
       <w:lvlText w:val="%2."/>
@@ -2036,7 +2666,7 @@
     <w:abstractNumId w:val="2"/>
   </w:num>
   <w:num w:numId="2">
-    <w:abstractNumId w:val="5"/>
+    <w:abstractNumId w:val="6"/>
   </w:num>
   <w:num w:numId="3">
     <w:abstractNumId w:val="0"/>
@@ -2049,6 +2679,12 @@
   </w:num>
   <w:num w:numId="6">
     <w:abstractNumId w:val="4"/>
+  </w:num>
+  <w:num w:numId="7">
+    <w:abstractNumId w:val="7"/>
+  </w:num>
+  <w:num w:numId="8">
+    <w:abstractNumId w:val="5"/>
   </w:num>
 </w:numbering>
 </file>

</xml_diff>

<commit_message>
modify file to verify exec. start using git commit
</commit_message>
<xml_diff>
--- a/GitHub_CheatSheet.docx
+++ b/GitHub_CheatSheet.docx
@@ -57,17 +57,7 @@
     </w:p>
     <w:p>
       <w:r>
-        <w:t xml:space="preserve">git config </w:t>
-      </w:r>
-      <w:proofErr w:type="spellStart"/>
-      <w:proofErr w:type="gramStart"/>
-      <w:r>
-        <w:t>user.email</w:t>
-      </w:r>
-      <w:proofErr w:type="spellEnd"/>
-      <w:proofErr w:type="gramEnd"/>
-      <w:r>
-        <w:t xml:space="preserve"> </w:t>
+        <w:t xml:space="preserve">git config user.email </w:t>
       </w:r>
       <w:hyperlink r:id="rId6" w:history="1">
         <w:r>
@@ -80,7 +70,13 @@
     </w:p>
     <w:p>
       <w:r>
-        <w:t>To verify:</w:t>
+        <w:t>To verify</w:t>
+      </w:r>
+      <w:r>
+        <w:t xml:space="preserve"> the current user info</w:t>
+      </w:r>
+      <w:r>
+        <w:t>:</w:t>
       </w:r>
     </w:p>
     <w:p>
@@ -90,15 +86,8 @@
     </w:p>
     <w:p>
       <w:r>
-        <w:t xml:space="preserve">git config –get </w:t>
-      </w:r>
-      <w:proofErr w:type="spellStart"/>
-      <w:proofErr w:type="gramStart"/>
-      <w:r>
-        <w:t>user.email</w:t>
-      </w:r>
-      <w:proofErr w:type="spellEnd"/>
-      <w:proofErr w:type="gramEnd"/>
+        <w:t>git config –get user.email</w:t>
+      </w:r>
     </w:p>
     <w:p/>
     <w:p>
@@ -108,38 +97,12 @@
     </w:p>
     <w:p>
       <w:r>
-        <w:t xml:space="preserve">git config –global </w:t>
-      </w:r>
-      <w:proofErr w:type="spellStart"/>
-      <w:proofErr w:type="gramStart"/>
-      <w:r>
-        <w:t>user.email</w:t>
-      </w:r>
-      <w:proofErr w:type="spellEnd"/>
-      <w:proofErr w:type="gramEnd"/>
-      <w:r>
-        <w:t xml:space="preserve"> “</w:t>
-      </w:r>
-      <w:proofErr w:type="spellStart"/>
-      <w:r>
-        <w:t>saini.ashu</w:t>
-      </w:r>
-      <w:proofErr w:type="spellEnd"/>
-      <w:r>
-        <w:t>---@gmail.com”</w:t>
-      </w:r>
-    </w:p>
-    <w:p>
-      <w:r>
-        <w:t>git config –global user.name “</w:t>
-      </w:r>
-      <w:proofErr w:type="spellStart"/>
-      <w:r>
-        <w:t>ashusai</w:t>
-      </w:r>
-      <w:proofErr w:type="spellEnd"/>
-      <w:r>
-        <w:t>”</w:t>
+        <w:t>git config –global user.email “saini.ashu---@gmail.com”</w:t>
+      </w:r>
+    </w:p>
+    <w:p>
+      <w:r>
+        <w:t>git config –global user.name “ashusai”</w:t>
       </w:r>
     </w:p>
     <w:p/>
@@ -207,15 +170,7 @@
     <w:p/>
     <w:p>
       <w:r>
-        <w:t xml:space="preserve">GIT </w:t>
-      </w:r>
-      <w:proofErr w:type="gramStart"/>
-      <w:r>
-        <w:t xml:space="preserve">  !</w:t>
-      </w:r>
-      <w:proofErr w:type="gramEnd"/>
-      <w:r>
-        <w:t>= GITHUB</w:t>
+        <w:t>GIT   != GITHUB</w:t>
       </w:r>
     </w:p>
     <w:p/>
@@ -373,15 +328,7 @@
     <w:p/>
     <w:p>
       <w:r>
-        <w:t xml:space="preserve">== T-2 Install Git </w:t>
-      </w:r>
-      <w:proofErr w:type="gramStart"/>
-      <w:r>
-        <w:t>On</w:t>
-      </w:r>
-      <w:proofErr w:type="gramEnd"/>
-      <w:r>
-        <w:t xml:space="preserve"> Windows =</w:t>
+        <w:t>== T-2 Install Git On Windows =</w:t>
       </w:r>
     </w:p>
     <w:p>
@@ -422,23 +369,7 @@
           <w:b/>
           <w:bCs/>
         </w:rPr>
-        <w:t>git version 2.17.</w:t>
-      </w:r>
-      <w:proofErr w:type="gramStart"/>
-      <w:r>
-        <w:rPr>
-          <w:b/>
-          <w:bCs/>
-        </w:rPr>
-        <w:t>0.windows</w:t>
-      </w:r>
-      <w:proofErr w:type="gramEnd"/>
-      <w:r>
-        <w:rPr>
-          <w:b/>
-          <w:bCs/>
-        </w:rPr>
-        <w:t>.1</w:t>
+        <w:t>git version 2.17.0.windows.1</w:t>
       </w:r>
     </w:p>
     <w:p>
@@ -488,15 +419,7 @@
         <w:t>option</w:t>
       </w:r>
       <w:r>
-        <w:t xml:space="preserve">: “Checkout windows-style, commit Unix-style line </w:t>
-      </w:r>
-      <w:proofErr w:type="spellStart"/>
-      <w:r>
-        <w:t>endingss</w:t>
-      </w:r>
-      <w:proofErr w:type="spellEnd"/>
-      <w:r>
-        <w:t xml:space="preserve">” </w:t>
+        <w:t xml:space="preserve">: “Checkout windows-style, commit Unix-style line endingss” </w:t>
       </w:r>
     </w:p>
     <w:p>
@@ -546,15 +469,7 @@
         </w:numPr>
       </w:pPr>
       <w:r>
-        <w:t xml:space="preserve">Open a command prompt and Go to the folder </w:t>
-      </w:r>
-      <w:proofErr w:type="gramStart"/>
-      <w:r>
-        <w:t>location  GitHub</w:t>
-      </w:r>
-      <w:proofErr w:type="gramEnd"/>
-      <w:r>
-        <w:t xml:space="preserve"> “</w:t>
+        <w:t>Open a command prompt and Go to the folder location  GitHub “</w:t>
       </w:r>
       <w:r>
         <w:t>E:\GitHub</w:t>
@@ -598,20 +513,10 @@
         </w:numPr>
       </w:pPr>
       <w:r>
-        <w:t xml:space="preserve">git </w:t>
-      </w:r>
-      <w:proofErr w:type="spellStart"/>
-      <w:proofErr w:type="gramStart"/>
-      <w:r>
-        <w:t>init</w:t>
-      </w:r>
-      <w:proofErr w:type="spellEnd"/>
-      <w:r>
-        <w:t xml:space="preserve"> :</w:t>
-      </w:r>
-      <w:proofErr w:type="gramEnd"/>
-      <w:r>
-        <w:t xml:space="preserve"> is to initiate git repository</w:t>
+        <w:t>git init</w:t>
+      </w:r>
+      <w:r>
+        <w:t xml:space="preserve"> : is to initiate git repository</w:t>
       </w:r>
     </w:p>
     <w:p>
@@ -638,18 +543,10 @@
         </w:numPr>
       </w:pPr>
       <w:r>
-        <w:t xml:space="preserve">git </w:t>
-      </w:r>
-      <w:proofErr w:type="gramStart"/>
-      <w:r>
-        <w:t>add</w:t>
-      </w:r>
-      <w:r>
-        <w:t>:</w:t>
-      </w:r>
-      <w:proofErr w:type="gramEnd"/>
-      <w:r>
-        <w:t xml:space="preserve"> add new files/folder in the repository</w:t>
+        <w:t>git add</w:t>
+      </w:r>
+      <w:r>
+        <w:t>: add new files/folder in the repository</w:t>
       </w:r>
     </w:p>
     <w:p>
@@ -661,15 +558,7 @@
         </w:numPr>
       </w:pPr>
       <w:r>
-        <w:t xml:space="preserve">git add </w:t>
-      </w:r>
-      <w:proofErr w:type="gramStart"/>
-      <w:r>
-        <w:t>*.*</w:t>
-      </w:r>
-      <w:proofErr w:type="gramEnd"/>
-      <w:r>
-        <w:t xml:space="preserve"> : it is add all the files related to the wild card</w:t>
+        <w:t>git add *.* : it is add all the files related to the wild card</w:t>
       </w:r>
     </w:p>
     <w:p>
@@ -681,15 +570,7 @@
         </w:numPr>
       </w:pPr>
       <w:r>
-        <w:t xml:space="preserve">git </w:t>
-      </w:r>
-      <w:proofErr w:type="gramStart"/>
-      <w:r>
-        <w:t>add .</w:t>
-      </w:r>
-      <w:proofErr w:type="gramEnd"/>
-      <w:r>
-        <w:t xml:space="preserve"> : it will add everything which is not yet</w:t>
+        <w:t>git add . : it will add everything which is not yet</w:t>
       </w:r>
     </w:p>
     <w:p/>
@@ -707,15 +588,7 @@
         </w:numPr>
       </w:pPr>
       <w:r>
-        <w:t xml:space="preserve">Go to </w:t>
-      </w:r>
-      <w:proofErr w:type="spellStart"/>
-      <w:r>
-        <w:t>github</w:t>
-      </w:r>
-      <w:proofErr w:type="spellEnd"/>
-      <w:r>
-        <w:t xml:space="preserve"> </w:t>
+        <w:t xml:space="preserve">Go to github </w:t>
       </w:r>
       <w:r>
         <w:t xml:space="preserve">website: </w:t>
@@ -750,15 +623,7 @@
         </w:numPr>
       </w:pPr>
       <w:r>
-        <w:t xml:space="preserve">Copy the new repo. </w:t>
-      </w:r>
-      <w:proofErr w:type="spellStart"/>
-      <w:r>
-        <w:t>url</w:t>
-      </w:r>
-      <w:proofErr w:type="spellEnd"/>
-      <w:r>
-        <w:t xml:space="preserve"> </w:t>
+        <w:t xml:space="preserve">Copy the new repo. url </w:t>
       </w:r>
       <w:hyperlink r:id="rId10" w:history="1">
         <w:r>
@@ -884,13 +749,8 @@
         <w:t>Merge new branch in master branch</w:t>
       </w:r>
       <w:r>
-        <w:t xml:space="preserve"> “BEFORE MERGE INTO MASTER BRANCH FIRST YOU NEED TO CHECK OUT MASTER </w:t>
-      </w:r>
-      <w:proofErr w:type="gramStart"/>
-      <w:r>
-        <w:t>BRANCH ”</w:t>
-      </w:r>
-      <w:proofErr w:type="gramEnd"/>
+        <w:t xml:space="preserve"> “BEFORE MERGE INTO MASTER BRANCH FIRST YOU NEED TO CHECK OUT MASTER BRANCH ”</w:t>
+      </w:r>
     </w:p>
     <w:p>
       <w:pPr>
@@ -914,15 +774,7 @@
         </w:numPr>
       </w:pPr>
       <w:r>
-        <w:t xml:space="preserve">git push -u origin </w:t>
-      </w:r>
-      <w:proofErr w:type="gramStart"/>
-      <w:r>
-        <w:t>master :</w:t>
-      </w:r>
-      <w:proofErr w:type="gramEnd"/>
-      <w:r>
-        <w:t xml:space="preserve"> push your changes into master branch.</w:t>
+        <w:t>git push -u origin master : push your changes into master branch.</w:t>
       </w:r>
     </w:p>
     <w:p>
@@ -946,15 +798,7 @@
         </w:numPr>
       </w:pPr>
       <w:r>
-        <w:t>Git branch -d “branch name</w:t>
-      </w:r>
-      <w:proofErr w:type="gramStart"/>
-      <w:r>
-        <w:t>” :</w:t>
-      </w:r>
-      <w:proofErr w:type="gramEnd"/>
-      <w:r>
-        <w:t xml:space="preserve"> Delete branch from local system</w:t>
+        <w:t>Git branch -d “branch name” : Delete branch from local system</w:t>
       </w:r>
     </w:p>
     <w:p>
@@ -966,15 +810,7 @@
         </w:numPr>
       </w:pPr>
       <w:r>
-        <w:t>Git push origin –delete “branch name</w:t>
-      </w:r>
-      <w:proofErr w:type="gramStart"/>
-      <w:r>
-        <w:t>” :</w:t>
-      </w:r>
-      <w:proofErr w:type="gramEnd"/>
-      <w:r>
-        <w:t xml:space="preserve"> delete branch from remote</w:t>
+        <w:t>Git push origin –delete “branch name” : delete branch from remote</w:t>
       </w:r>
     </w:p>
     <w:p>
@@ -1097,13 +933,8 @@
         </w:numPr>
       </w:pPr>
       <w:r>
-        <w:t xml:space="preserve">And follow all the basic </w:t>
-      </w:r>
-      <w:proofErr w:type="spellStart"/>
-      <w:r>
-        <w:t>stesps</w:t>
-      </w:r>
-      <w:proofErr w:type="spellEnd"/>
+        <w:t>And follow all the basic stesps</w:t>
+      </w:r>
     </w:p>
     <w:p>
       <w:pPr>
@@ -1174,13 +1005,8 @@
         </w:numPr>
       </w:pPr>
       <w:r>
-        <w:t xml:space="preserve">Why should I create </w:t>
-      </w:r>
-      <w:proofErr w:type="gramStart"/>
-      <w:r>
-        <w:t>a tags</w:t>
-      </w:r>
-      <w:proofErr w:type="gramEnd"/>
+        <w:t>Why should I create a tags</w:t>
+      </w:r>
     </w:p>
     <w:p>
       <w:pPr>
@@ -1203,15 +1029,7 @@
         </w:numPr>
       </w:pPr>
       <w:r>
-        <w:t xml:space="preserve">To create </w:t>
-      </w:r>
-      <w:proofErr w:type="gramStart"/>
-      <w:r>
-        <w:t>historic</w:t>
-      </w:r>
-      <w:proofErr w:type="gramEnd"/>
-      <w:r>
-        <w:t xml:space="preserve"> restore points</w:t>
+        <w:t>To create historic restore points</w:t>
       </w:r>
     </w:p>
     <w:p>
@@ -1223,13 +1041,8 @@
         </w:numPr>
       </w:pPr>
       <w:r>
-        <w:t xml:space="preserve">When to create a </w:t>
-      </w:r>
-      <w:proofErr w:type="gramStart"/>
-      <w:r>
-        <w:t>tags</w:t>
-      </w:r>
-      <w:proofErr w:type="gramEnd"/>
+        <w:t>When to create a tags</w:t>
+      </w:r>
     </w:p>
     <w:p>
       <w:pPr>
@@ -1279,18 +1092,10 @@
         </w:numPr>
       </w:pPr>
       <w:r>
-        <w:t xml:space="preserve">Checkout your branch where you want to create a </w:t>
-      </w:r>
-      <w:proofErr w:type="gramStart"/>
-      <w:r>
-        <w:t>tag</w:t>
-      </w:r>
-      <w:r>
-        <w:t xml:space="preserve"> :</w:t>
-      </w:r>
-      <w:proofErr w:type="gramEnd"/>
-      <w:r>
-        <w:t xml:space="preserve"> git checkout “branch name”</w:t>
+        <w:t>Checkout your branch where you want to create a tag</w:t>
+      </w:r>
+      <w:r>
+        <w:t xml:space="preserve"> : git checkout “branch name”</w:t>
       </w:r>
     </w:p>
     <w:p>
@@ -1302,23 +1107,7 @@
         </w:numPr>
       </w:pPr>
       <w:r>
-        <w:t>Create a tag with some name: git tag “tag name</w:t>
-      </w:r>
-      <w:proofErr w:type="gramStart"/>
-      <w:r>
-        <w:t>” :</w:t>
-      </w:r>
-      <w:proofErr w:type="gramEnd"/>
-      <w:r>
-        <w:t xml:space="preserve"> for </w:t>
-      </w:r>
-      <w:proofErr w:type="spellStart"/>
-      <w:r>
-        <w:t>eg</w:t>
-      </w:r>
-      <w:proofErr w:type="spellEnd"/>
-      <w:r>
-        <w:t>: git tag v1.0</w:t>
+        <w:t>Create a tag with some name: git tag “tag name” : for eg: git tag v1.0</w:t>
       </w:r>
       <w:r>
         <w:t xml:space="preserve"> (it is a light tag)</w:t>
@@ -1333,23 +1122,7 @@
         </w:numPr>
       </w:pPr>
       <w:r>
-        <w:t xml:space="preserve">You can create </w:t>
-      </w:r>
-      <w:proofErr w:type="spellStart"/>
-      <w:r>
-        <w:t>a</w:t>
-      </w:r>
-      <w:proofErr w:type="spellEnd"/>
-      <w:r>
-        <w:t xml:space="preserve"> annotated tag using -a command: git tag -</w:t>
-      </w:r>
-      <w:proofErr w:type="gramStart"/>
-      <w:r>
-        <w:t>a  -</w:t>
-      </w:r>
-      <w:proofErr w:type="gramEnd"/>
-      <w:r>
-        <w:t>m “message”</w:t>
+        <w:t>You can create a annotated tag using -a command: git tag -a  -m “message”</w:t>
       </w:r>
       <w:r>
         <w:t>:</w:t>
@@ -1412,15 +1185,7 @@
         </w:numPr>
       </w:pPr>
       <w:r>
-        <w:t>git tag -l “v</w:t>
-      </w:r>
-      <w:proofErr w:type="gramStart"/>
-      <w:r>
-        <w:t>1.*</w:t>
-      </w:r>
-      <w:proofErr w:type="gramEnd"/>
-      <w:r>
-        <w:t>”</w:t>
+        <w:t>git tag -l “v1.*”</w:t>
       </w:r>
       <w:r>
         <w:t xml:space="preserve"> ( -l shows the tags)</w:t>
@@ -1438,15 +1203,7 @@
         </w:numPr>
       </w:pPr>
       <w:r>
-        <w:t xml:space="preserve">output: </w:t>
-      </w:r>
-      <w:proofErr w:type="gramStart"/>
-      <w:r>
-        <w:t>v1.0 ,</w:t>
-      </w:r>
-      <w:proofErr w:type="gramEnd"/>
-      <w:r>
-        <w:t xml:space="preserve"> v1.1</w:t>
+        <w:t>output: v1.0 , v1.1</w:t>
       </w:r>
     </w:p>
     <w:p>
@@ -1592,15 +1349,7 @@
     </w:p>
     <w:p>
       <w:r>
-        <w:t xml:space="preserve">USE git push origin – d </w:t>
-      </w:r>
-      <w:proofErr w:type="gramStart"/>
-      <w:r>
-        <w:t>v1.0 :</w:t>
-      </w:r>
-      <w:proofErr w:type="gramEnd"/>
-      <w:r>
-        <w:t xml:space="preserve"> to delete the tag from the repository</w:t>
+        <w:t>USE git push origin – d v1.0 : to delete the tag from the repository</w:t>
       </w:r>
     </w:p>
     <w:p>
@@ -1666,15 +1415,7 @@
     </w:p>
     <w:p>
       <w:r>
-        <w:t xml:space="preserve">git checkout -b “any branch name” v1.0(v1.0 is tag name from where you want to </w:t>
-      </w:r>
-      <w:proofErr w:type="spellStart"/>
-      <w:r>
-        <w:t>checkout</w:t>
-      </w:r>
-      <w:proofErr w:type="spellEnd"/>
-      <w:r>
-        <w:t xml:space="preserve"> the branch)</w:t>
+        <w:t>git checkout -b “any branch name” v1.0(v1.0 is tag name from where you want to checkout the branch)</w:t>
       </w:r>
     </w:p>
     <w:p/>
@@ -1688,15 +1429,7 @@
         <w:t>git tag “tag name” “reference of commit”</w:t>
       </w:r>
       <w:r>
-        <w:t xml:space="preserve"> (No need to enter the </w:t>
-      </w:r>
-      <w:proofErr w:type="gramStart"/>
-      <w:r>
-        <w:t>40 digit</w:t>
-      </w:r>
-      <w:proofErr w:type="gramEnd"/>
-      <w:r>
-        <w:t xml:space="preserve"> no. just pass the 5-7 numbers)</w:t>
+        <w:t xml:space="preserve"> (No need to enter the 40 digit no. just pass the 5-7 numbers)</w:t>
       </w:r>
     </w:p>
     <w:p>
@@ -1769,10 +1502,7 @@
         <w:t xml:space="preserve">Git </w:t>
       </w:r>
       <w:r>
-        <w:t>Merge VS Git Rebase</w:t>
-      </w:r>
-      <w:r>
-        <w:t xml:space="preserve"> ================</w:t>
+        <w:t>Merge VS Git Rebase ================</w:t>
       </w:r>
     </w:p>
     <w:p>

</xml_diff>